<commit_message>
Compleet Verslag Big Data
big data verslag
</commit_message>
<xml_diff>
--- a/VerslagBigData.docx
+++ b/VerslagBigData.docx
@@ -973,7 +973,7 @@
                 <w:noProof/>
                 <w:webHidden/>
               </w:rPr>
-              <w:t>3</w:t>
+              <w:t>4</w:t>
             </w:r>
             <w:r>
               <w:rPr>
@@ -1041,7 +1041,7 @@
                 <w:noProof/>
                 <w:webHidden/>
               </w:rPr>
-              <w:t>3</w:t>
+              <w:t>4</w:t>
             </w:r>
             <w:r>
               <w:rPr>
@@ -1109,7 +1109,7 @@
                 <w:noProof/>
                 <w:webHidden/>
               </w:rPr>
-              <w:t>3</w:t>
+              <w:t>4</w:t>
             </w:r>
             <w:r>
               <w:rPr>
@@ -1390,6 +1390,11 @@
       </w:r>
     </w:p>
     <w:p>
+      <w:r>
+        <w:br w:type="page"/>
+      </w:r>
+    </w:p>
+    <w:p>
       <w:pPr>
         <w:pStyle w:val="Kop1"/>
       </w:pPr>
@@ -1401,6 +1406,16 @@
       <w:bookmarkEnd w:id="4"/>
     </w:p>
     <w:p>
+      <w:r>
+        <w:t xml:space="preserve">Smart Cities verzamelen data op grote schaal en gebaseerd op de verzamelde data kan er gevaar voor privacy schending voorkomen. Een van de reden kan zijn dat crackers in een Smart City systeem inbreken en persoonlijke data die verzameld is zo in bemachtiging krijgen aangezien als deze data niet correct anoniem wordt gemaakt dit een serieus risico vormt. </w:t>
+      </w:r>
+    </w:p>
+    <w:p>
+      <w:r>
+        <w:t>Aangezien we nooit een systeem kunnen ontwikkelen dat 100% veilig is. Vind ik dat er eerst meer duidelijkheid moet komen over welke data wordt verzameld, hoe deze data anoniem moet worden gemaakt en op welke manier deze data beveiligd kan gaan worden als al deze dingen kunnen worden veroorloofd dan kunnen we zeggen dat er geen sprake is van schending van privacy.</w:t>
+      </w:r>
+    </w:p>
+    <w:p>
       <w:pPr>
         <w:pStyle w:val="Kop1"/>
       </w:pPr>
@@ -1420,38 +1435,50 @@
         <w:t xml:space="preserve">Het is dus aan de gemeente met welke bedrijven ze in zee gaan. Het hangt dus van de gemeente af of ze kiezen voor betrouwbaarheid of de nieuwste technologie. </w:t>
       </w:r>
     </w:p>
-    <w:p>
-      <w:bookmarkStart w:id="6" w:name="_GoBack"/>
-      <w:bookmarkEnd w:id="6"/>
-    </w:p>
+    <w:p/>
     <w:p>
       <w:pPr>
         <w:pStyle w:val="Kop1"/>
       </w:pPr>
-      <w:bookmarkStart w:id="7" w:name="_Toc24448073"/>
+      <w:bookmarkStart w:id="6" w:name="_Toc24448073"/>
       <w:r>
         <w:t>Wat is de toekomst voor Big Data in Smart Cities?</w:t>
       </w:r>
-      <w:bookmarkEnd w:id="7"/>
-    </w:p>
-    <w:p/>
-    <w:p>
-      <w:r>
-        <w:br w:type="page"/>
+      <w:bookmarkEnd w:id="6"/>
+    </w:p>
+    <w:p>
+      <w:pPr>
+        <w:spacing w:line="276" w:lineRule="auto"/>
+      </w:pPr>
+      <w:r>
+        <w:t>De toekomst van Big Data in Smart Cities is dat alle steden meer met elkaar verbonden worden door Big Data te gebruiken kun je voorspellen bijvoorbeeld hoe druk een bepaald stuk weg op een bepaald moment op de dag wordt of waar in de stad er extreme drukte heerst tijdens feestdagen. Al dit kan worden gedaan in Smart Cities met behulp van Big Data.</w:t>
+      </w:r>
+    </w:p>
+    <w:p>
+      <w:pPr>
+        <w:spacing w:line="276" w:lineRule="auto"/>
+      </w:pPr>
+      <w:r>
+        <w:t>Ook doordat er wordt gekeken in deze steden naar hoe de menigte zich voort beweegt kan er efficiënter worden omgegaan met energie wat weer goed is voor het milieu. Daarbij is het ook mogelijk dat met behulp van de kennis van Big Data overheid diensten sneller op locatie aanwezig kunnen zijn.</w:t>
       </w:r>
     </w:p>
     <w:p>
       <w:pPr>
         <w:pStyle w:val="Kop1"/>
       </w:pPr>
-      <w:bookmarkStart w:id="8" w:name="_Toc24448074"/>
-      <w:r>
-        <w:lastRenderedPageBreak/>
+      <w:bookmarkStart w:id="7" w:name="_Toc24448074"/>
+      <w:r>
         <w:t>Conclusie</w:t>
       </w:r>
+      <w:bookmarkEnd w:id="7"/>
+    </w:p>
+    <w:p>
+      <w:r>
+        <w:t>Wij concluderen hier uit dat het een nodige stap is naar de toekomst toe om zo duurzaam en  efficiënt mogelijke levensstijl aan te nemen. Ondanks dat er risico’s zitten aan Smart Cities op dit moment hebben wij er vertrouwen in wanneer hier verdere afspraken en regels over worden gemaakt deze risico’s drastisch afnemen.</w:t>
+      </w:r>
+      <w:bookmarkStart w:id="8" w:name="_GoBack"/>
       <w:bookmarkEnd w:id="8"/>
     </w:p>
-    <w:p/>
     <w:sectPr>
       <w:pgSz w:w="11906" w:h="16838"/>
       <w:pgMar w:top="1417" w:right="1417" w:bottom="1417" w:left="1417" w:header="708" w:footer="708" w:gutter="0"/>
@@ -1708,6 +1735,7 @@
     <w:lsdException w:name="HTML Sample" w:semiHidden="1" w:unhideWhenUsed="1"/>
     <w:lsdException w:name="HTML Typewriter" w:semiHidden="1" w:unhideWhenUsed="1"/>
     <w:lsdException w:name="HTML Variable" w:semiHidden="1" w:unhideWhenUsed="1"/>
+    <w:lsdException w:name="Normal Table" w:semiHidden="1" w:unhideWhenUsed="1"/>
     <w:lsdException w:name="annotation subject" w:semiHidden="1" w:unhideWhenUsed="1"/>
     <w:lsdException w:name="No List" w:semiHidden="1" w:unhideWhenUsed="1"/>
     <w:lsdException w:name="Outline List 1" w:semiHidden="1" w:unhideWhenUsed="1"/>
@@ -1754,8 +1782,10 @@
     <w:lsdException w:name="Table Subtle 2" w:semiHidden="1" w:unhideWhenUsed="1"/>
     <w:lsdException w:name="Table Web 1" w:semiHidden="1" w:unhideWhenUsed="1"/>
     <w:lsdException w:name="Table Web 2" w:semiHidden="1" w:unhideWhenUsed="1"/>
+    <w:lsdException w:name="Table Web 3" w:semiHidden="1" w:unhideWhenUsed="1"/>
     <w:lsdException w:name="Balloon Text" w:semiHidden="1" w:unhideWhenUsed="1"/>
     <w:lsdException w:name="Table Grid" w:uiPriority="39"/>
+    <w:lsdException w:name="Table Theme" w:semiHidden="1" w:unhideWhenUsed="1"/>
     <w:lsdException w:name="Placeholder Text" w:semiHidden="1"/>
     <w:lsdException w:name="No Spacing" w:uiPriority="1" w:qFormat="1"/>
     <w:lsdException w:name="Light Shading" w:uiPriority="60"/>
@@ -2449,7 +2479,7 @@
 </file>
 
 <file path=customXml/itemProps1.xml><?xml version="1.0" encoding="utf-8"?>
-<ds:datastoreItem xmlns:ds="http://schemas.openxmlformats.org/officeDocument/2006/customXml" ds:itemID="{3DD086BA-21A5-440B-B90F-EDC4A75F3F24}">
+<ds:datastoreItem xmlns:ds="http://schemas.openxmlformats.org/officeDocument/2006/customXml" ds:itemID="{2B6A62A6-E66D-4D8A-B325-415B6696BB93}">
   <ds:schemaRefs>
     <ds:schemaRef ds:uri="http://schemas.openxmlformats.org/officeDocument/2006/bibliography"/>
   </ds:schemaRefs>

</xml_diff>

<commit_message>
Added official apa rules
Added official apa rules
</commit_message>
<xml_diff>
--- a/VerslagBigData.docx
+++ b/VerslagBigData.docx
@@ -1502,21 +1502,61 @@
     </w:p>
     <w:p>
       <w:r>
-        <w:t xml:space="preserve">Aangezien we nooit een systeem kunnen ontwikkelen dat 100% veilig is. Vind ik dat er eerst meer duidelijkheid moet komen over welke data wordt verzameld, hoe deze data anoniem moet worden gemaakt en op welke manier deze data beveiligd kan gaan worden als al deze dingen kunnen worden </w:t>
-      </w:r>
-      <w:bookmarkStart w:id="5" w:name="_GoBack"/>
+        <w:t>Aangezien we nooit een systeem kunnen ontwikkelen dat 100% veilig is. Vind ik dat er eerst meer duidelijkheid moet komen over welke data wordt verzameld, hoe deze data anoniem moet worden gemaakt en op welke manier deze data beveiligd kan gaan worden als al deze dingen kunnen worden veroorloofd dan kunnen we zeggen dat er geen sprake is van schending van privacy.</w:t>
+      </w:r>
+    </w:p>
+    <w:p>
+      <w:pPr>
+        <w:pStyle w:val="Kop1"/>
+      </w:pPr>
+      <w:bookmarkStart w:id="5" w:name="_Toc24448072"/>
+      <w:r>
+        <w:t xml:space="preserve">Zijn Smart </w:t>
+      </w:r>
+      <w:proofErr w:type="spellStart"/>
+      <w:r>
+        <w:t>Cities</w:t>
+      </w:r>
+      <w:proofErr w:type="spellEnd"/>
+      <w:r>
+        <w:t xml:space="preserve"> goed beveiligd?</w:t>
+      </w:r>
       <w:bookmarkEnd w:id="5"/>
-      <w:r>
-        <w:t>veroorloofd dan kunnen we zeggen dat er geen sprake is van schending van privacy.</w:t>
-      </w:r>
-    </w:p>
+    </w:p>
+    <w:p>
+      <w:r>
+        <w:t xml:space="preserve">De beveiliging kan beter wat betreft smart </w:t>
+      </w:r>
+      <w:proofErr w:type="spellStart"/>
+      <w:r>
+        <w:t>cities</w:t>
+      </w:r>
+      <w:proofErr w:type="spellEnd"/>
+      <w:r>
+        <w:t xml:space="preserve">. De gemeente kan veel invloed hebben op de beveiliging van een smart </w:t>
+      </w:r>
+      <w:proofErr w:type="spellStart"/>
+      <w:r>
+        <w:t>city</w:t>
+      </w:r>
+      <w:proofErr w:type="spellEnd"/>
+      <w:r>
+        <w:t xml:space="preserve">. De gemeente werkt namelijk samen met bedrijven die de software en de hardware aanleveren, maar voor bedrijven gaat het natuurlijk om de winst die ze er mee maken. Ze willen het beste product opleveren en ze willen de concurrentie een stap voor zijn. Met name het laatste punt kunnen er veel ten koste gaan van de beveiliging omdat je het risico loopt dat het niet goed getest is omdat het allemaal snel moet. </w:t>
+      </w:r>
+    </w:p>
+    <w:p>
+      <w:r>
+        <w:t xml:space="preserve">Het is dus aan de gemeente met welke bedrijven ze in zee gaan. Het hangt dus van de gemeente af of ze kiezen voor betrouwbaarheid of de nieuwste technologie. </w:t>
+      </w:r>
+    </w:p>
+    <w:p/>
     <w:p>
       <w:pPr>
         <w:pStyle w:val="Kop1"/>
       </w:pPr>
-      <w:bookmarkStart w:id="6" w:name="_Toc24448072"/>
-      <w:r>
-        <w:t xml:space="preserve">Zijn Smart </w:t>
+      <w:bookmarkStart w:id="6" w:name="_Toc24448073"/>
+      <w:r>
+        <w:t xml:space="preserve">Wat is de toekomst voor Big Data in Smart </w:t>
       </w:r>
       <w:proofErr w:type="spellStart"/>
       <w:r>
@@ -1524,99 +1564,54 @@
       </w:r>
       <w:proofErr w:type="spellEnd"/>
       <w:r>
-        <w:t xml:space="preserve"> goed beveiligd?</w:t>
+        <w:t>?</w:t>
       </w:r>
       <w:bookmarkEnd w:id="6"/>
     </w:p>
     <w:p>
-      <w:r>
-        <w:t xml:space="preserve">De beveiliging kan beter wat betreft smart </w:t>
+      <w:pPr>
+        <w:spacing w:line="276" w:lineRule="auto"/>
+      </w:pPr>
+      <w:r>
+        <w:t xml:space="preserve">Uit recentelijk onderzoek van </w:t>
       </w:r>
       <w:proofErr w:type="spellStart"/>
       <w:r>
-        <w:t>cities</w:t>
+        <w:t>Mr.Newman</w:t>
       </w:r>
       <w:proofErr w:type="spellEnd"/>
       <w:r>
-        <w:t xml:space="preserve">. De gemeente kan veel invloed hebben op de beveiliging van een smart </w:t>
+        <w:t xml:space="preserve"> blijkt dat in de toekomst </w:t>
+      </w:r>
+      <w:r>
+        <w:t xml:space="preserve">steden meer met elkaar verbonden worden door Big Data te gebruiken kun je voorspellen bijvoorbeeld hoe druk een bepaald stuk weg op een bepaald moment op de dag wordt of waar in de stad er extreme drukte heerst tijdens feestdagen. Al dit kan worden gedaan in Smart </w:t>
       </w:r>
       <w:proofErr w:type="spellStart"/>
       <w:r>
-        <w:t>city</w:t>
+        <w:t>Cities</w:t>
       </w:r>
       <w:proofErr w:type="spellEnd"/>
       <w:r>
-        <w:t xml:space="preserve">. De gemeente werkt namelijk samen met bedrijven die de software en de hardware aanleveren, maar voor bedrijven gaat het natuurlijk om de winst die ze er mee maken. Ze willen het beste product opleveren en ze willen de concurrentie een stap voor zijn. Met name het laatste punt kunnen er veel ten koste gaan van de beveiliging omdat je het risico loopt dat het niet goed getest is omdat het allemaal snel moet. </w:t>
-      </w:r>
-    </w:p>
-    <w:p>
-      <w:r>
-        <w:t xml:space="preserve">Het is dus aan de gemeente met welke bedrijven ze in zee gaan. Het hangt dus van de gemeente af of ze kiezen voor betrouwbaarheid of de nieuwste technologie. </w:t>
-      </w:r>
-    </w:p>
-    <w:p/>
+        <w:t xml:space="preserve"> met behulp van Big Data.</w:t>
+      </w:r>
+    </w:p>
+    <w:p>
+      <w:pPr>
+        <w:spacing w:line="276" w:lineRule="auto"/>
+      </w:pPr>
+      <w:r>
+        <w:t>Ook doordat er wordt gekeken in deze steden naar hoe de menigte zich voort beweegt kan er efficiënter worden omgegaan met energie wat weer goed is voor het milieu. Daarbij is het ook mogelijk dat met behulp van de kennis van Big Data overheid diensten sneller op locatie aanwezig kunnen zijn.</w:t>
+      </w:r>
+    </w:p>
     <w:p>
       <w:pPr>
         <w:pStyle w:val="Kop1"/>
       </w:pPr>
-      <w:bookmarkStart w:id="7" w:name="_Toc24448073"/>
-      <w:r>
-        <w:t xml:space="preserve">Wat is de toekomst voor Big Data in Smart </w:t>
-      </w:r>
-      <w:proofErr w:type="spellStart"/>
-      <w:r>
-        <w:t>Cities</w:t>
-      </w:r>
-      <w:proofErr w:type="spellEnd"/>
-      <w:r>
-        <w:t>?</w:t>
+      <w:bookmarkStart w:id="7" w:name="_Toc24448074"/>
+      <w:r>
+        <w:t>Conclusie</w:t>
       </w:r>
       <w:bookmarkEnd w:id="7"/>
-    </w:p>
-    <w:p>
-      <w:pPr>
-        <w:spacing w:line="276" w:lineRule="auto"/>
-      </w:pPr>
-      <w:r>
-        <w:t xml:space="preserve">Uit recentelijk onderzoek van </w:t>
-      </w:r>
-      <w:proofErr w:type="spellStart"/>
-      <w:r>
-        <w:t>Mr.Newman</w:t>
-      </w:r>
-      <w:proofErr w:type="spellEnd"/>
-      <w:r>
-        <w:t xml:space="preserve"> blijkt dat in de toekomst </w:t>
-      </w:r>
-      <w:r>
-        <w:t xml:space="preserve">steden meer met elkaar verbonden worden door Big Data te gebruiken kun je voorspellen bijvoorbeeld hoe druk een bepaald stuk weg op een bepaald moment op de dag wordt of waar in de stad er extreme drukte heerst tijdens feestdagen. Al dit kan worden gedaan in Smart </w:t>
-      </w:r>
-      <w:proofErr w:type="spellStart"/>
-      <w:r>
-        <w:t>Cities</w:t>
-      </w:r>
-      <w:proofErr w:type="spellEnd"/>
-      <w:r>
-        <w:t xml:space="preserve"> met behulp van Big Data.</w:t>
-      </w:r>
-    </w:p>
-    <w:p>
-      <w:pPr>
-        <w:spacing w:line="276" w:lineRule="auto"/>
-      </w:pPr>
-      <w:r>
-        <w:t>Ook doordat er wordt gekeken in deze steden naar hoe de menigte zich voort beweegt kan er efficiënter worden omgegaan met energie wat weer goed is voor het milieu. Daarbij is het ook mogelijk dat met behulp van de kennis van Big Data overheid diensten sneller op locatie aanwezig kunnen zijn.</w:t>
-      </w:r>
-    </w:p>
-    <w:p>
-      <w:pPr>
-        <w:pStyle w:val="Kop1"/>
-      </w:pPr>
-      <w:bookmarkStart w:id="8" w:name="_Toc24448074"/>
-      <w:r>
-        <w:t>Conclusie</w:t>
-      </w:r>
-      <w:bookmarkEnd w:id="8"/>
     </w:p>
     <w:p>
       <w:r>
@@ -1646,28 +1641,215 @@
       </w:r>
     </w:p>
     <w:p>
-      <w:r>
-        <w:t xml:space="preserve">Geraadpleegd op </w:t>
-      </w:r>
-      <w:hyperlink r:id="rId9" w:history="1">
+      <w:pPr>
+        <w:rPr>
+          <w:i/>
+          <w:iCs/>
+        </w:rPr>
+      </w:pPr>
+      <w:proofErr w:type="spellStart"/>
+      <w:r>
+        <w:t>Newman</w:t>
+      </w:r>
+      <w:proofErr w:type="spellEnd"/>
+      <w:r>
+        <w:t xml:space="preserve">, D. (2016). </w:t>
+      </w:r>
+      <w:r>
+        <w:rPr>
+          <w:i/>
+          <w:iCs/>
+        </w:rPr>
+        <w:t xml:space="preserve">Big data </w:t>
+      </w:r>
+      <w:proofErr w:type="spellStart"/>
+      <w:r>
+        <w:rPr>
+          <w:i/>
+          <w:iCs/>
+        </w:rPr>
+        <w:t>and</w:t>
+      </w:r>
+      <w:proofErr w:type="spellEnd"/>
+      <w:r>
+        <w:rPr>
+          <w:i/>
+          <w:iCs/>
+        </w:rPr>
+        <w:t xml:space="preserve"> </w:t>
+      </w:r>
+      <w:proofErr w:type="spellStart"/>
+      <w:r>
+        <w:rPr>
+          <w:i/>
+          <w:iCs/>
+        </w:rPr>
+        <w:t>the</w:t>
+      </w:r>
+      <w:proofErr w:type="spellEnd"/>
+      <w:r>
+        <w:rPr>
+          <w:i/>
+          <w:iCs/>
+        </w:rPr>
+        <w:t xml:space="preserve"> </w:t>
+      </w:r>
+      <w:proofErr w:type="spellStart"/>
+      <w:r>
+        <w:rPr>
+          <w:i/>
+          <w:iCs/>
+        </w:rPr>
+        <w:t>future</w:t>
+      </w:r>
+      <w:proofErr w:type="spellEnd"/>
+      <w:r>
+        <w:rPr>
+          <w:i/>
+          <w:iCs/>
+        </w:rPr>
+        <w:t xml:space="preserve"> of smart </w:t>
+      </w:r>
+      <w:proofErr w:type="spellStart"/>
+      <w:r>
+        <w:rPr>
+          <w:i/>
+          <w:iCs/>
+        </w:rPr>
+        <w:t>cities</w:t>
+      </w:r>
+      <w:proofErr w:type="spellEnd"/>
+    </w:p>
+    <w:p>
+      <w:pPr>
+        <w:ind w:left="708"/>
+      </w:pPr>
+      <w:r>
+        <w:t xml:space="preserve">werknemer (CMO Network). </w:t>
+      </w:r>
+      <w:r>
+        <w:t>Geraadpleegd</w:t>
+      </w:r>
+      <w:r>
+        <w:t xml:space="preserve"> </w:t>
+      </w:r>
+      <w:r>
+        <w:t xml:space="preserve">op 12-11-2019 van, </w:t>
+      </w:r>
+      <w:hyperlink w:history="1">
         <w:r>
           <w:rPr>
             <w:rStyle w:val="Hyperlink"/>
           </w:rPr>
-          <w:t>https://www.forbes.com/sites/danielnewman/2016/08/15/big-data-and-the-future-of-smart-cities/#5e94434f26b8</w:t>
+          <w:t>https://www.forbes.com /sites/danielnewman/2016/08/15/big-data-and-the-future-of-smart-cities/#5e94434f26b8</w:t>
         </w:r>
       </w:hyperlink>
     </w:p>
     <w:p>
-      <w:r>
-        <w:t xml:space="preserve">Geraadpleegd op </w:t>
-      </w:r>
-      <w:hyperlink r:id="rId10" w:anchor="37c75a2569ba" w:history="1">
+      <w:pPr>
+        <w:tabs>
+          <w:tab w:val="left" w:pos="8196"/>
+        </w:tabs>
+        <w:rPr>
+          <w:i/>
+          <w:iCs/>
+        </w:rPr>
+      </w:pPr>
+      <w:proofErr w:type="spellStart"/>
+      <w:r>
+        <w:t>Newman</w:t>
+      </w:r>
+      <w:proofErr w:type="spellEnd"/>
+      <w:r>
+        <w:t xml:space="preserve">, D. (2016). </w:t>
+      </w:r>
+      <w:r>
+        <w:rPr>
+          <w:i/>
+          <w:iCs/>
+        </w:rPr>
+        <w:t xml:space="preserve">Are privacy concerns </w:t>
+      </w:r>
+      <w:proofErr w:type="spellStart"/>
+      <w:r>
+        <w:rPr>
+          <w:i/>
+          <w:iCs/>
+        </w:rPr>
+        <w:t>halting</w:t>
+      </w:r>
+      <w:proofErr w:type="spellEnd"/>
+      <w:r>
+        <w:rPr>
+          <w:i/>
+          <w:iCs/>
+        </w:rPr>
+        <w:t xml:space="preserve"> smart </w:t>
+      </w:r>
+      <w:proofErr w:type="spellStart"/>
+      <w:r>
+        <w:rPr>
+          <w:i/>
+          <w:iCs/>
+        </w:rPr>
+        <w:t>cities</w:t>
+      </w:r>
+      <w:proofErr w:type="spellEnd"/>
+      <w:r>
+        <w:rPr>
+          <w:i/>
+          <w:iCs/>
+        </w:rPr>
+        <w:t xml:space="preserve"> </w:t>
+      </w:r>
+      <w:proofErr w:type="spellStart"/>
+      <w:r>
+        <w:rPr>
+          <w:i/>
+          <w:iCs/>
+        </w:rPr>
+        <w:t>inde</w:t>
+      </w:r>
+      <w:bookmarkStart w:id="8" w:name="_GoBack"/>
+      <w:bookmarkEnd w:id="8"/>
+      <w:r>
+        <w:rPr>
+          <w:i/>
+          <w:iCs/>
+        </w:rPr>
+        <w:t>finitely</w:t>
+      </w:r>
+      <w:proofErr w:type="spellEnd"/>
+      <w:r>
+        <w:rPr>
+          <w:i/>
+          <w:iCs/>
+        </w:rPr>
+        <w:tab/>
+      </w:r>
+    </w:p>
+    <w:p>
+      <w:pPr>
+        <w:ind w:left="708"/>
+      </w:pPr>
+      <w:r>
+        <w:t>werknemer (CMO Network). Geraadpleegd</w:t>
+      </w:r>
+      <w:r>
+        <w:t xml:space="preserve"> op </w:t>
+      </w:r>
+      <w:r>
+        <w:t>12-11-2019</w:t>
+      </w:r>
+      <w:r>
+        <w:t xml:space="preserve"> van, </w:t>
+      </w:r>
+      <w:hyperlink w:history="1">
         <w:r>
           <w:rPr>
             <w:rStyle w:val="Hyperlink"/>
           </w:rPr>
-          <w:t>https://www.forbes.com/sites/danielnewman/2019/01/08/are-privacy-concerns-halting-smart-cities-indefinitely/#37c75a2569ba</w:t>
+          <w:t>https://www.forbes.com /sites/danielnewman/2019/01/08/are-privacy-concerns-halting-smart-cities-indefinitely/#37c75a2569ba</w:t>
         </w:r>
       </w:hyperlink>
     </w:p>
@@ -1687,9 +1869,9 @@
 <file path=word/numbering.xml><?xml version="1.0" encoding="utf-8"?>
 <w:numbering xmlns:wpc="http://schemas.microsoft.com/office/word/2010/wordprocessingCanvas" xmlns:cx="http://schemas.microsoft.com/office/drawing/2014/chartex" xmlns:cx1="http://schemas.microsoft.com/office/drawing/2015/9/8/chartex" xmlns:cx2="http://schemas.microsoft.com/office/drawing/2015/10/21/chartex" xmlns:cx3="http://schemas.microsoft.com/office/drawing/2016/5/9/chartex" xmlns:cx4="http://schemas.microsoft.com/office/drawing/2016/5/10/chartex" xmlns:cx5="http://schemas.microsoft.com/office/drawing/2016/5/11/chartex" xmlns:cx6="http://schemas.microsoft.com/office/drawing/2016/5/12/chartex" xmlns:cx7="http://schemas.microsoft.com/office/drawing/2016/5/13/chartex" xmlns:cx8="http://schemas.microsoft.com/office/drawing/2016/5/14/chartex" xmlns:mc="http://schemas.openxmlformats.org/markup-compatibility/2006" xmlns:aink="http://schemas.microsoft.com/office/drawing/2016/ink" xmlns:am3d="http://schemas.microsoft.com/office/drawing/2017/model3d" xmlns:o="urn:schemas-microsoft-com:office:office" xmlns:r="http://schemas.openxmlformats.org/officeDocument/2006/relationships" xmlns:m="http://schemas.openxmlformats.org/officeDocument/2006/math" xmlns:v="urn:schemas-microsoft-com:vml" xmlns:wp14="http://schemas.microsoft.com/office/word/2010/wordprocessingDrawing" xmlns:wp="http://schemas.openxmlformats.org/drawingml/2006/wordprocessingDrawing" xmlns:w10="urn:schemas-microsoft-com:office:word" xmlns:w="http://schemas.openxmlformats.org/wordprocessingml/2006/main" xmlns:w14="http://schemas.microsoft.com/office/word/2010/wordml" xmlns:w15="http://schemas.microsoft.com/office/word/2012/wordml" xmlns:w16cid="http://schemas.microsoft.com/office/word/2016/wordml/cid" xmlns:w16se="http://schemas.microsoft.com/office/word/2015/wordml/symex" xmlns:wpg="http://schemas.microsoft.com/office/word/2010/wordprocessingGroup" xmlns:wpi="http://schemas.microsoft.com/office/word/2010/wordprocessingInk" xmlns:wne="http://schemas.microsoft.com/office/word/2006/wordml" xmlns:wps="http://schemas.microsoft.com/office/word/2010/wordprocessingShape" mc:Ignorable="w14 w15 w16se w16cid wp14">
   <w:abstractNum w:abstractNumId="0" w15:restartNumberingAfterBreak="0">
-    <w:nsid w:val="21EE5369"/>
+    <w:nsid w:val="0DF46EAE"/>
     <w:multiLevelType w:val="hybridMultilevel"/>
-    <w:tmpl w:val="6D26EDE0"/>
+    <w:tmpl w:val="B57252E8"/>
     <w:lvl w:ilvl="0" w:tplc="04130001">
       <w:start w:val="1"/>
       <w:numFmt w:val="bullet"/>
@@ -1799,7 +1981,239 @@
       </w:rPr>
     </w:lvl>
   </w:abstractNum>
+  <w:abstractNum w:abstractNumId="1" w15:restartNumberingAfterBreak="0">
+    <w:nsid w:val="21EE5369"/>
+    <w:multiLevelType w:val="hybridMultilevel"/>
+    <w:tmpl w:val="6D26EDE0"/>
+    <w:lvl w:ilvl="0" w:tplc="04130001">
+      <w:start w:val="1"/>
+      <w:numFmt w:val="bullet"/>
+      <w:lvlText w:val=""/>
+      <w:lvlJc w:val="left"/>
+      <w:pPr>
+        <w:ind w:left="720" w:hanging="360"/>
+      </w:pPr>
+      <w:rPr>
+        <w:rFonts w:ascii="Symbol" w:hAnsi="Symbol" w:hint="default"/>
+      </w:rPr>
+    </w:lvl>
+    <w:lvl w:ilvl="1" w:tplc="04130003" w:tentative="1">
+      <w:start w:val="1"/>
+      <w:numFmt w:val="bullet"/>
+      <w:lvlText w:val="o"/>
+      <w:lvlJc w:val="left"/>
+      <w:pPr>
+        <w:ind w:left="1440" w:hanging="360"/>
+      </w:pPr>
+      <w:rPr>
+        <w:rFonts w:ascii="Courier New" w:hAnsi="Courier New" w:cs="Courier New" w:hint="default"/>
+      </w:rPr>
+    </w:lvl>
+    <w:lvl w:ilvl="2" w:tplc="04130005" w:tentative="1">
+      <w:start w:val="1"/>
+      <w:numFmt w:val="bullet"/>
+      <w:lvlText w:val=""/>
+      <w:lvlJc w:val="left"/>
+      <w:pPr>
+        <w:ind w:left="2160" w:hanging="360"/>
+      </w:pPr>
+      <w:rPr>
+        <w:rFonts w:ascii="Wingdings" w:hAnsi="Wingdings" w:hint="default"/>
+      </w:rPr>
+    </w:lvl>
+    <w:lvl w:ilvl="3" w:tplc="04130001" w:tentative="1">
+      <w:start w:val="1"/>
+      <w:numFmt w:val="bullet"/>
+      <w:lvlText w:val=""/>
+      <w:lvlJc w:val="left"/>
+      <w:pPr>
+        <w:ind w:left="2880" w:hanging="360"/>
+      </w:pPr>
+      <w:rPr>
+        <w:rFonts w:ascii="Symbol" w:hAnsi="Symbol" w:hint="default"/>
+      </w:rPr>
+    </w:lvl>
+    <w:lvl w:ilvl="4" w:tplc="04130003" w:tentative="1">
+      <w:start w:val="1"/>
+      <w:numFmt w:val="bullet"/>
+      <w:lvlText w:val="o"/>
+      <w:lvlJc w:val="left"/>
+      <w:pPr>
+        <w:ind w:left="3600" w:hanging="360"/>
+      </w:pPr>
+      <w:rPr>
+        <w:rFonts w:ascii="Courier New" w:hAnsi="Courier New" w:cs="Courier New" w:hint="default"/>
+      </w:rPr>
+    </w:lvl>
+    <w:lvl w:ilvl="5" w:tplc="04130005" w:tentative="1">
+      <w:start w:val="1"/>
+      <w:numFmt w:val="bullet"/>
+      <w:lvlText w:val=""/>
+      <w:lvlJc w:val="left"/>
+      <w:pPr>
+        <w:ind w:left="4320" w:hanging="360"/>
+      </w:pPr>
+      <w:rPr>
+        <w:rFonts w:ascii="Wingdings" w:hAnsi="Wingdings" w:hint="default"/>
+      </w:rPr>
+    </w:lvl>
+    <w:lvl w:ilvl="6" w:tplc="04130001" w:tentative="1">
+      <w:start w:val="1"/>
+      <w:numFmt w:val="bullet"/>
+      <w:lvlText w:val=""/>
+      <w:lvlJc w:val="left"/>
+      <w:pPr>
+        <w:ind w:left="5040" w:hanging="360"/>
+      </w:pPr>
+      <w:rPr>
+        <w:rFonts w:ascii="Symbol" w:hAnsi="Symbol" w:hint="default"/>
+      </w:rPr>
+    </w:lvl>
+    <w:lvl w:ilvl="7" w:tplc="04130003" w:tentative="1">
+      <w:start w:val="1"/>
+      <w:numFmt w:val="bullet"/>
+      <w:lvlText w:val="o"/>
+      <w:lvlJc w:val="left"/>
+      <w:pPr>
+        <w:ind w:left="5760" w:hanging="360"/>
+      </w:pPr>
+      <w:rPr>
+        <w:rFonts w:ascii="Courier New" w:hAnsi="Courier New" w:cs="Courier New" w:hint="default"/>
+      </w:rPr>
+    </w:lvl>
+    <w:lvl w:ilvl="8" w:tplc="04130005" w:tentative="1">
+      <w:start w:val="1"/>
+      <w:numFmt w:val="bullet"/>
+      <w:lvlText w:val=""/>
+      <w:lvlJc w:val="left"/>
+      <w:pPr>
+        <w:ind w:left="6480" w:hanging="360"/>
+      </w:pPr>
+      <w:rPr>
+        <w:rFonts w:ascii="Wingdings" w:hAnsi="Wingdings" w:hint="default"/>
+      </w:rPr>
+    </w:lvl>
+  </w:abstractNum>
+  <w:abstractNum w:abstractNumId="2" w15:restartNumberingAfterBreak="0">
+    <w:nsid w:val="724D56B1"/>
+    <w:multiLevelType w:val="hybridMultilevel"/>
+    <w:tmpl w:val="0FC0880E"/>
+    <w:lvl w:ilvl="0" w:tplc="04130001">
+      <w:start w:val="1"/>
+      <w:numFmt w:val="bullet"/>
+      <w:lvlText w:val=""/>
+      <w:lvlJc w:val="left"/>
+      <w:pPr>
+        <w:ind w:left="720" w:hanging="360"/>
+      </w:pPr>
+      <w:rPr>
+        <w:rFonts w:ascii="Symbol" w:hAnsi="Symbol" w:hint="default"/>
+      </w:rPr>
+    </w:lvl>
+    <w:lvl w:ilvl="1" w:tplc="04130003" w:tentative="1">
+      <w:start w:val="1"/>
+      <w:numFmt w:val="bullet"/>
+      <w:lvlText w:val="o"/>
+      <w:lvlJc w:val="left"/>
+      <w:pPr>
+        <w:ind w:left="1440" w:hanging="360"/>
+      </w:pPr>
+      <w:rPr>
+        <w:rFonts w:ascii="Courier New" w:hAnsi="Courier New" w:cs="Courier New" w:hint="default"/>
+      </w:rPr>
+    </w:lvl>
+    <w:lvl w:ilvl="2" w:tplc="04130005" w:tentative="1">
+      <w:start w:val="1"/>
+      <w:numFmt w:val="bullet"/>
+      <w:lvlText w:val=""/>
+      <w:lvlJc w:val="left"/>
+      <w:pPr>
+        <w:ind w:left="2160" w:hanging="360"/>
+      </w:pPr>
+      <w:rPr>
+        <w:rFonts w:ascii="Wingdings" w:hAnsi="Wingdings" w:hint="default"/>
+      </w:rPr>
+    </w:lvl>
+    <w:lvl w:ilvl="3" w:tplc="04130001" w:tentative="1">
+      <w:start w:val="1"/>
+      <w:numFmt w:val="bullet"/>
+      <w:lvlText w:val=""/>
+      <w:lvlJc w:val="left"/>
+      <w:pPr>
+        <w:ind w:left="2880" w:hanging="360"/>
+      </w:pPr>
+      <w:rPr>
+        <w:rFonts w:ascii="Symbol" w:hAnsi="Symbol" w:hint="default"/>
+      </w:rPr>
+    </w:lvl>
+    <w:lvl w:ilvl="4" w:tplc="04130003" w:tentative="1">
+      <w:start w:val="1"/>
+      <w:numFmt w:val="bullet"/>
+      <w:lvlText w:val="o"/>
+      <w:lvlJc w:val="left"/>
+      <w:pPr>
+        <w:ind w:left="3600" w:hanging="360"/>
+      </w:pPr>
+      <w:rPr>
+        <w:rFonts w:ascii="Courier New" w:hAnsi="Courier New" w:cs="Courier New" w:hint="default"/>
+      </w:rPr>
+    </w:lvl>
+    <w:lvl w:ilvl="5" w:tplc="04130005" w:tentative="1">
+      <w:start w:val="1"/>
+      <w:numFmt w:val="bullet"/>
+      <w:lvlText w:val=""/>
+      <w:lvlJc w:val="left"/>
+      <w:pPr>
+        <w:ind w:left="4320" w:hanging="360"/>
+      </w:pPr>
+      <w:rPr>
+        <w:rFonts w:ascii="Wingdings" w:hAnsi="Wingdings" w:hint="default"/>
+      </w:rPr>
+    </w:lvl>
+    <w:lvl w:ilvl="6" w:tplc="04130001" w:tentative="1">
+      <w:start w:val="1"/>
+      <w:numFmt w:val="bullet"/>
+      <w:lvlText w:val=""/>
+      <w:lvlJc w:val="left"/>
+      <w:pPr>
+        <w:ind w:left="5040" w:hanging="360"/>
+      </w:pPr>
+      <w:rPr>
+        <w:rFonts w:ascii="Symbol" w:hAnsi="Symbol" w:hint="default"/>
+      </w:rPr>
+    </w:lvl>
+    <w:lvl w:ilvl="7" w:tplc="04130003" w:tentative="1">
+      <w:start w:val="1"/>
+      <w:numFmt w:val="bullet"/>
+      <w:lvlText w:val="o"/>
+      <w:lvlJc w:val="left"/>
+      <w:pPr>
+        <w:ind w:left="5760" w:hanging="360"/>
+      </w:pPr>
+      <w:rPr>
+        <w:rFonts w:ascii="Courier New" w:hAnsi="Courier New" w:cs="Courier New" w:hint="default"/>
+      </w:rPr>
+    </w:lvl>
+    <w:lvl w:ilvl="8" w:tplc="04130005" w:tentative="1">
+      <w:start w:val="1"/>
+      <w:numFmt w:val="bullet"/>
+      <w:lvlText w:val=""/>
+      <w:lvlJc w:val="left"/>
+      <w:pPr>
+        <w:ind w:left="6480" w:hanging="360"/>
+      </w:pPr>
+      <w:rPr>
+        <w:rFonts w:ascii="Wingdings" w:hAnsi="Wingdings" w:hint="default"/>
+      </w:rPr>
+    </w:lvl>
+  </w:abstractNum>
   <w:num w:numId="1">
+    <w:abstractNumId w:val="1"/>
+  </w:num>
+  <w:num w:numId="2">
+    <w:abstractNumId w:val="2"/>
+  </w:num>
+  <w:num w:numId="3">
     <w:abstractNumId w:val="0"/>
   </w:num>
 </w:numbering>
@@ -2381,6 +2795,50 @@
       <w:shd w:val="clear" w:color="auto" w:fill="E1DFDD"/>
     </w:rPr>
   </w:style>
+  <w:style w:type="character" w:styleId="GevolgdeHyperlink">
+    <w:name w:val="FollowedHyperlink"/>
+    <w:basedOn w:val="Standaardalinea-lettertype"/>
+    <w:uiPriority w:val="99"/>
+    <w:semiHidden/>
+    <w:unhideWhenUsed/>
+    <w:rsid w:val="00FC09A3"/>
+    <w:rPr>
+      <w:color w:val="954F72" w:themeColor="followedHyperlink"/>
+      <w:u w:val="single"/>
+    </w:rPr>
+  </w:style>
+  <w:style w:type="paragraph" w:styleId="Kopbronvermelding">
+    <w:name w:val="toa heading"/>
+    <w:basedOn w:val="Standaard"/>
+    <w:next w:val="Standaard"/>
+    <w:uiPriority w:val="99"/>
+    <w:semiHidden/>
+    <w:unhideWhenUsed/>
+    <w:rsid w:val="00FC09A3"/>
+    <w:pPr>
+      <w:spacing w:before="120"/>
+    </w:pPr>
+    <w:rPr>
+      <w:rFonts w:asciiTheme="majorHAnsi" w:eastAsiaTheme="majorEastAsia" w:hAnsiTheme="majorHAnsi" w:cstheme="majorBidi"/>
+      <w:b/>
+      <w:bCs/>
+      <w:sz w:val="24"/>
+      <w:szCs w:val="24"/>
+    </w:rPr>
+  </w:style>
+  <w:style w:type="paragraph" w:styleId="Bronvermelding">
+    <w:name w:val="table of authorities"/>
+    <w:basedOn w:val="Standaard"/>
+    <w:next w:val="Standaard"/>
+    <w:uiPriority w:val="99"/>
+    <w:semiHidden/>
+    <w:unhideWhenUsed/>
+    <w:rsid w:val="00FC09A3"/>
+    <w:pPr>
+      <w:spacing w:after="0"/>
+      <w:ind w:left="220" w:hanging="220"/>
+    </w:pPr>
+  </w:style>
 </w:styles>
 </file>
 
@@ -2684,7 +3142,7 @@
 </file>
 
 <file path=customXml/itemProps1.xml><?xml version="1.0" encoding="utf-8"?>
-<ds:datastoreItem xmlns:ds="http://schemas.openxmlformats.org/officeDocument/2006/customXml" ds:itemID="{FDDB319F-756B-4BCA-86AE-F82CDBA4361C}">
+<ds:datastoreItem xmlns:ds="http://schemas.openxmlformats.org/officeDocument/2006/customXml" ds:itemID="{9517C211-DC94-4E78-A6CF-5A278BD8A05A}">
   <ds:schemaRefs>
     <ds:schemaRef ds:uri="http://schemas.openxmlformats.org/officeDocument/2006/bibliography"/>
   </ds:schemaRefs>

</xml_diff>